<commit_message>
修改 Signed-off-by: zhangys <zys_5413@163.com>
</commit_message>
<xml_diff>
--- a/Linux学习手册.docx
+++ b/Linux学习手册.docx
@@ -1287,6 +1287,152 @@
     <w:p>
       <w:pPr>
         <w:spacing w:before="100" w:beforeAutospacing="1" w:after="100" w:afterAutospacing="1" w:line="360" w:lineRule="auto"/>
+        <w:ind w:firstLineChars="150" w:firstLine="360"/>
+        <w:contextualSpacing/>
+        <w:rPr>
+          <w:sz w:val="24"/>
+          <w:szCs w:val="24"/>
+        </w:rPr>
+      </w:pPr>
+      <w:r>
+        <w:rPr>
+          <w:rFonts w:hint="eastAsia"/>
+          <w:sz w:val="24"/>
+          <w:szCs w:val="24"/>
+        </w:rPr>
+        <w:t>find / -name [</w:t>
+      </w:r>
+      <w:r>
+        <w:rPr>
+          <w:sz w:val="24"/>
+          <w:szCs w:val="24"/>
+        </w:rPr>
+        <w:t>name</w:t>
+      </w:r>
+      <w:r>
+        <w:rPr>
+          <w:rFonts w:hint="eastAsia"/>
+          <w:sz w:val="24"/>
+          <w:szCs w:val="24"/>
+        </w:rPr>
+        <w:t>]</w:t>
+      </w:r>
+      <w:r>
+        <w:rPr>
+          <w:sz w:val="24"/>
+          <w:szCs w:val="24"/>
+        </w:rPr>
+        <w:t xml:space="preserve">        </w:t>
+      </w:r>
+      <w:r>
+        <w:rPr>
+          <w:rFonts w:hint="eastAsia"/>
+          <w:sz w:val="24"/>
+          <w:szCs w:val="24"/>
+        </w:rPr>
+        <w:t>文件</w:t>
+      </w:r>
+      <w:r>
+        <w:rPr>
+          <w:sz w:val="24"/>
+          <w:szCs w:val="24"/>
+        </w:rPr>
+        <w:t>查找</w:t>
+      </w:r>
+    </w:p>
+    <w:p>
+      <w:pPr>
+        <w:spacing w:before="100" w:beforeAutospacing="1" w:after="100" w:afterAutospacing="1" w:line="360" w:lineRule="auto"/>
+        <w:ind w:firstLineChars="150" w:firstLine="360"/>
+        <w:contextualSpacing/>
+        <w:rPr>
+          <w:rFonts w:hint="eastAsia"/>
+          <w:sz w:val="24"/>
+          <w:szCs w:val="24"/>
+        </w:rPr>
+      </w:pPr>
+      <w:r>
+        <w:rPr>
+          <w:rFonts w:hint="eastAsia"/>
+          <w:sz w:val="24"/>
+          <w:szCs w:val="24"/>
+        </w:rPr>
+        <w:t xml:space="preserve">netstat </w:t>
+      </w:r>
+      <w:r>
+        <w:rPr>
+          <w:sz w:val="24"/>
+          <w:szCs w:val="24"/>
+        </w:rPr>
+        <w:t xml:space="preserve">–tunlp             </w:t>
+      </w:r>
+      <w:r>
+        <w:rPr>
+          <w:rFonts w:hint="eastAsia"/>
+          <w:sz w:val="24"/>
+          <w:szCs w:val="24"/>
+        </w:rPr>
+        <w:t>查看</w:t>
+      </w:r>
+      <w:r>
+        <w:rPr>
+          <w:sz w:val="24"/>
+          <w:szCs w:val="24"/>
+        </w:rPr>
+        <w:t>端口占用</w:t>
+      </w:r>
+      <w:r>
+        <w:rPr>
+          <w:rFonts w:hint="eastAsia"/>
+          <w:sz w:val="24"/>
+          <w:szCs w:val="24"/>
+        </w:rPr>
+        <w:t>（</w:t>
+      </w:r>
+      <w:r>
+        <w:rPr>
+          <w:rFonts w:hint="eastAsia"/>
+          <w:sz w:val="24"/>
+          <w:szCs w:val="24"/>
+        </w:rPr>
+        <w:t>|</w:t>
+      </w:r>
+      <w:r>
+        <w:rPr>
+          <w:sz w:val="24"/>
+          <w:szCs w:val="24"/>
+        </w:rPr>
+        <w:t>grep [</w:t>
+      </w:r>
+      <w:r>
+        <w:rPr>
+          <w:rFonts w:hint="eastAsia"/>
+          <w:sz w:val="24"/>
+          <w:szCs w:val="24"/>
+        </w:rPr>
+        <w:t>端口号</w:t>
+      </w:r>
+      <w:bookmarkStart w:id="0" w:name="_GoBack"/>
+      <w:bookmarkEnd w:id="0"/>
+      <w:r>
+        <w:rPr>
+          <w:sz w:val="24"/>
+          <w:szCs w:val="24"/>
+        </w:rPr>
+        <w:t>]</w:t>
+      </w:r>
+      <w:r>
+        <w:rPr>
+          <w:rFonts w:hint="eastAsia"/>
+          <w:sz w:val="24"/>
+          <w:szCs w:val="24"/>
+        </w:rPr>
+        <w:t>）</w:t>
+      </w:r>
+    </w:p>
+    <w:p>
+      <w:pPr>
+        <w:spacing w:before="100" w:beforeAutospacing="1" w:after="100" w:afterAutospacing="1" w:line="360" w:lineRule="auto"/>
         <w:ind w:firstLineChars="150" w:firstLine="361"/>
         <w:contextualSpacing/>
         <w:rPr>
@@ -1797,8 +1943,6 @@
           <w:szCs w:val="24"/>
         </w:rPr>
       </w:pPr>
-      <w:bookmarkStart w:id="0" w:name="_GoBack"/>
-      <w:bookmarkEnd w:id="0"/>
     </w:p>
     <w:p>
       <w:pPr>
@@ -1978,18 +2122,34 @@
         <w:spacing w:before="100" w:beforeAutospacing="1" w:after="100" w:afterAutospacing="1" w:line="360" w:lineRule="auto"/>
         <w:contextualSpacing/>
         <w:rPr>
+          <w:rFonts w:asciiTheme="minorEastAsia" w:hAnsiTheme="minorEastAsia"/>
+          <w:sz w:val="24"/>
+          <w:szCs w:val="24"/>
+        </w:rPr>
+      </w:pPr>
+      <w:r>
+        <w:rPr>
+          <w:rFonts w:asciiTheme="minorEastAsia" w:hAnsiTheme="minorEastAsia"/>
+          <w:sz w:val="24"/>
+          <w:szCs w:val="24"/>
+        </w:rPr>
+        <w:t xml:space="preserve">   </w:t>
+      </w:r>
+      <w:r>
+        <w:rPr>
           <w:rFonts w:asciiTheme="minorEastAsia" w:hAnsiTheme="minorEastAsia" w:hint="eastAsia"/>
           <w:sz w:val="24"/>
           <w:szCs w:val="24"/>
         </w:rPr>
-      </w:pPr>
-      <w:r>
-        <w:rPr>
-          <w:rFonts w:asciiTheme="minorEastAsia" w:hAnsiTheme="minorEastAsia"/>
-          <w:sz w:val="24"/>
-          <w:szCs w:val="24"/>
-        </w:rPr>
-        <w:t xml:space="preserve">   </w:t>
+        <w:t>在</w:t>
+      </w:r>
+      <w:r>
+        <w:rPr>
+          <w:rFonts w:asciiTheme="minorEastAsia" w:hAnsiTheme="minorEastAsia"/>
+          <w:sz w:val="24"/>
+          <w:szCs w:val="24"/>
+        </w:rPr>
+        <w:t>查看模式中，按i进入</w:t>
       </w:r>
       <w:r>
         <w:rPr>
@@ -1997,15 +2157,15 @@
           <w:sz w:val="24"/>
           <w:szCs w:val="24"/>
         </w:rPr>
-        <w:t>在</w:t>
-      </w:r>
-      <w:r>
-        <w:rPr>
-          <w:rFonts w:asciiTheme="minorEastAsia" w:hAnsiTheme="minorEastAsia"/>
-          <w:sz w:val="24"/>
-          <w:szCs w:val="24"/>
-        </w:rPr>
-        <w:t>查看模式中，按i进入</w:t>
+        <w:t>文本</w:t>
+      </w:r>
+      <w:r>
+        <w:rPr>
+          <w:rFonts w:asciiTheme="minorEastAsia" w:hAnsiTheme="minorEastAsia"/>
+          <w:sz w:val="24"/>
+          <w:szCs w:val="24"/>
+        </w:rPr>
+        <w:t>编辑模式</w:t>
       </w:r>
       <w:r>
         <w:rPr>
@@ -2013,15 +2173,15 @@
           <w:sz w:val="24"/>
           <w:szCs w:val="24"/>
         </w:rPr>
-        <w:t>文本</w:t>
-      </w:r>
-      <w:r>
-        <w:rPr>
-          <w:rFonts w:asciiTheme="minorEastAsia" w:hAnsiTheme="minorEastAsia"/>
-          <w:sz w:val="24"/>
-          <w:szCs w:val="24"/>
-        </w:rPr>
-        <w:t>编辑模式</w:t>
+        <w:t>,编辑</w:t>
+      </w:r>
+      <w:r>
+        <w:rPr>
+          <w:rFonts w:asciiTheme="minorEastAsia" w:hAnsiTheme="minorEastAsia"/>
+          <w:sz w:val="24"/>
+          <w:szCs w:val="24"/>
+        </w:rPr>
+        <w:t>模式不同于window</w:t>
       </w:r>
       <w:r>
         <w:rPr>
@@ -2029,15 +2189,15 @@
           <w:sz w:val="24"/>
           <w:szCs w:val="24"/>
         </w:rPr>
-        <w:t>,编辑</w:t>
-      </w:r>
-      <w:r>
-        <w:rPr>
-          <w:rFonts w:asciiTheme="minorEastAsia" w:hAnsiTheme="minorEastAsia"/>
-          <w:sz w:val="24"/>
-          <w:szCs w:val="24"/>
-        </w:rPr>
-        <w:t>模式不同于window</w:t>
+        <w:t>s</w:t>
+      </w:r>
+      <w:r>
+        <w:rPr>
+          <w:rFonts w:asciiTheme="minorEastAsia" w:hAnsiTheme="minorEastAsia"/>
+          <w:sz w:val="24"/>
+          <w:szCs w:val="24"/>
+        </w:rPr>
+        <w:t>的文本编辑，删除键为Delete</w:t>
       </w:r>
       <w:r>
         <w:rPr>
@@ -2045,15 +2205,15 @@
           <w:sz w:val="24"/>
           <w:szCs w:val="24"/>
         </w:rPr>
-        <w:t>s</w:t>
-      </w:r>
-      <w:r>
-        <w:rPr>
-          <w:rFonts w:asciiTheme="minorEastAsia" w:hAnsiTheme="minorEastAsia"/>
-          <w:sz w:val="24"/>
-          <w:szCs w:val="24"/>
-        </w:rPr>
-        <w:t>的文本编辑，删除键为Delete</w:t>
+        <w:t>，</w:t>
+      </w:r>
+      <w:r>
+        <w:rPr>
+          <w:rFonts w:asciiTheme="minorEastAsia" w:hAnsiTheme="minorEastAsia"/>
+          <w:sz w:val="24"/>
+          <w:szCs w:val="24"/>
+        </w:rPr>
+        <w:t>编辑完成</w:t>
       </w:r>
       <w:r>
         <w:rPr>
@@ -2061,31 +2221,31 @@
           <w:sz w:val="24"/>
           <w:szCs w:val="24"/>
         </w:rPr>
+        <w:t>后</w:t>
+      </w:r>
+      <w:r>
+        <w:rPr>
+          <w:rFonts w:asciiTheme="minorEastAsia" w:hAnsiTheme="minorEastAsia"/>
+          <w:sz w:val="24"/>
+          <w:szCs w:val="24"/>
+        </w:rPr>
         <w:t>，</w:t>
       </w:r>
       <w:r>
         <w:rPr>
-          <w:rFonts w:asciiTheme="minorEastAsia" w:hAnsiTheme="minorEastAsia"/>
-          <w:sz w:val="24"/>
-          <w:szCs w:val="24"/>
-        </w:rPr>
-        <w:t>编辑完成</w:t>
-      </w:r>
-      <w:r>
-        <w:rPr>
           <w:rFonts w:asciiTheme="minorEastAsia" w:hAnsiTheme="minorEastAsia" w:hint="eastAsia"/>
           <w:sz w:val="24"/>
           <w:szCs w:val="24"/>
         </w:rPr>
-        <w:t>后</w:t>
-      </w:r>
-      <w:r>
-        <w:rPr>
-          <w:rFonts w:asciiTheme="minorEastAsia" w:hAnsiTheme="minorEastAsia"/>
-          <w:sz w:val="24"/>
-          <w:szCs w:val="24"/>
-        </w:rPr>
-        <w:t>，</w:t>
+        <w:t>按</w:t>
+      </w:r>
+      <w:r>
+        <w:rPr>
+          <w:rFonts w:asciiTheme="minorEastAsia" w:hAnsiTheme="minorEastAsia"/>
+          <w:sz w:val="24"/>
+          <w:szCs w:val="24"/>
+        </w:rPr>
+        <w:t>ESC退出编辑模式</w:t>
       </w:r>
       <w:r>
         <w:rPr>
@@ -2093,15 +2253,15 @@
           <w:sz w:val="24"/>
           <w:szCs w:val="24"/>
         </w:rPr>
-        <w:t>按</w:t>
-      </w:r>
-      <w:r>
-        <w:rPr>
-          <w:rFonts w:asciiTheme="minorEastAsia" w:hAnsiTheme="minorEastAsia"/>
-          <w:sz w:val="24"/>
-          <w:szCs w:val="24"/>
-        </w:rPr>
-        <w:t>ESC退出编辑模式</w:t>
+        <w:t>。</w:t>
+      </w:r>
+      <w:r>
+        <w:rPr>
+          <w:rFonts w:asciiTheme="minorEastAsia" w:hAnsiTheme="minorEastAsia"/>
+          <w:sz w:val="24"/>
+          <w:szCs w:val="24"/>
+        </w:rPr>
+        <w:t>此时</w:t>
       </w:r>
       <w:r>
         <w:rPr>
@@ -2109,22 +2269,6 @@
           <w:sz w:val="24"/>
           <w:szCs w:val="24"/>
         </w:rPr>
-        <w:t>。</w:t>
-      </w:r>
-      <w:r>
-        <w:rPr>
-          <w:rFonts w:asciiTheme="minorEastAsia" w:hAnsiTheme="minorEastAsia"/>
-          <w:sz w:val="24"/>
-          <w:szCs w:val="24"/>
-        </w:rPr>
-        <w:t>此时</w:t>
-      </w:r>
-      <w:r>
-        <w:rPr>
-          <w:rFonts w:asciiTheme="minorEastAsia" w:hAnsiTheme="minorEastAsia" w:hint="eastAsia"/>
-          <w:sz w:val="24"/>
-          <w:szCs w:val="24"/>
-        </w:rPr>
         <w:t>返回</w:t>
       </w:r>
       <w:r>
@@ -2133,7 +2277,16 @@
           <w:sz w:val="24"/>
           <w:szCs w:val="24"/>
         </w:rPr>
-        <w:t>到查看模式</w:t>
+        <w:t>到查看模</w:t>
+      </w:r>
+      <w:r>
+        <w:rPr>
+          <w:rFonts w:asciiTheme="minorEastAsia" w:hAnsiTheme="minorEastAsia"/>
+          <w:sz w:val="24"/>
+          <w:szCs w:val="24"/>
+        </w:rPr>
+        <w:lastRenderedPageBreak/>
+        <w:t>式</w:t>
       </w:r>
       <w:r>
         <w:rPr>
@@ -2219,7 +2372,6 @@
           <w:sz w:val="24"/>
           <w:szCs w:val="24"/>
         </w:rPr>
-        <w:lastRenderedPageBreak/>
         <w:t>1.7</w:t>
       </w:r>
       <w:r>
@@ -2990,6 +3142,7 @@
           <w:sz w:val="24"/>
           <w:szCs w:val="24"/>
         </w:rPr>
+        <w:lastRenderedPageBreak/>
         <w:t xml:space="preserve">/etc/hosts </w:t>
       </w:r>
       <w:r>
@@ -3047,7 +3200,6 @@
           <w:sz w:val="24"/>
           <w:szCs w:val="24"/>
         </w:rPr>
-        <w:lastRenderedPageBreak/>
         <w:t xml:space="preserve">/etc/resolv.conf </w:t>
       </w:r>
       <w:r>
@@ -3095,7 +3247,7 @@
         <w:spacing w:before="100" w:beforeAutospacing="1" w:after="100" w:afterAutospacing="1" w:line="360" w:lineRule="auto"/>
         <w:contextualSpacing/>
         <w:rPr>
-          <w:rFonts w:asciiTheme="minorEastAsia" w:hAnsiTheme="minorEastAsia" w:hint="eastAsia"/>
+          <w:rFonts w:asciiTheme="minorEastAsia" w:hAnsiTheme="minorEastAsia"/>
           <w:b/>
           <w:sz w:val="24"/>
           <w:szCs w:val="24"/>
@@ -3375,7 +3527,6 @@
         <w:ind w:left="435" w:firstLineChars="0" w:firstLine="0"/>
         <w:contextualSpacing/>
         <w:rPr>
-          <w:rFonts w:hint="eastAsia"/>
           <w:iCs/>
           <w:color w:val="000000" w:themeColor="text1"/>
           <w:sz w:val="24"/>
@@ -3538,7 +3689,6 @@
         <w:ind w:left="435" w:firstLineChars="0" w:firstLine="0"/>
         <w:contextualSpacing/>
         <w:rPr>
-          <w:rFonts w:hint="eastAsia"/>
           <w:color w:val="000000" w:themeColor="text1"/>
           <w:sz w:val="24"/>
           <w:szCs w:val="24"/>

</xml_diff>